<commit_message>
ADDED numbers to files
</commit_message>
<xml_diff>
--- a/docs/_index.docx
+++ b/docs/_index.docx
@@ -7,32 +7,32 @@
         <w:pStyle w:val="Title"/>
       </w:pPr>
       <w:r>
+        <w:t xml:space="preserve">Research</w:t>
+      </w:r>
+      <w:r>
+        <w:t xml:space="preserve"> </w:t>
+      </w:r>
+      <w:r>
+        <w:t xml:space="preserve">Article</w:t>
+      </w:r>
+    </w:p>
+    <w:p>
+      <w:pPr>
+        <w:pStyle w:val="Subtitle"/>
+      </w:pPr>
+      <w:r>
+        <w:t xml:space="preserve">A</w:t>
+      </w:r>
+      <w:r>
+        <w:t xml:space="preserve"> </w:t>
+      </w:r>
+      <w:r>
         <w:t xml:space="preserve">Short</w:t>
       </w:r>
       <w:r>
         <w:t xml:space="preserve"> </w:t>
       </w:r>
       <w:r>
-        <w:t xml:space="preserve">Paper</w:t>
-      </w:r>
-    </w:p>
-    <w:p>
-      <w:pPr>
-        <w:pStyle w:val="Subtitle"/>
-      </w:pPr>
-      <w:r>
-        <w:t xml:space="preserve">A</w:t>
-      </w:r>
-      <w:r>
-        <w:t xml:space="preserve"> </w:t>
-      </w:r>
-      <w:r>
-        <w:t xml:space="preserve">Short</w:t>
-      </w:r>
-      <w:r>
-        <w:t xml:space="preserve"> </w:t>
-      </w:r>
-      <w:r>
         <w:t xml:space="preserve">Subtitle</w:t>
       </w:r>
     </w:p>
@@ -41,13 +41,19 @@
         <w:pStyle w:val="Author"/>
       </w:pPr>
       <w:r>
-        <w:t xml:space="preserve">Alice</w:t>
-      </w:r>
-      <w:r>
-        <w:t xml:space="preserve"> </w:t>
-      </w:r>
-      <w:r>
-        <w:t xml:space="preserve">Anonymous</w:t>
+        <w:t xml:space="preserve">Joey</w:t>
+      </w:r>
+      <w:r>
+        <w:t xml:space="preserve"> </w:t>
+      </w:r>
+      <w:r>
+        <w:t xml:space="preserve">W.</w:t>
+      </w:r>
+      <w:r>
+        <w:t xml:space="preserve"> </w:t>
+      </w:r>
+      <w:r>
+        <w:t xml:space="preserve">Trampush</w:t>
       </w:r>
       <w:r>
         <w:t xml:space="preserve">,</w:t>
@@ -56,13 +62,13 @@
         <w:t xml:space="preserve"> </w:t>
       </w:r>
       <w:r>
-        <w:t xml:space="preserve">Bob</w:t>
-      </w:r>
-      <w:r>
-        <w:t xml:space="preserve"> </w:t>
-      </w:r>
-      <w:r>
-        <w:t xml:space="preserve">Security</w:t>
+        <w:t xml:space="preserve">Tommy</w:t>
+      </w:r>
+      <w:r>
+        <w:t xml:space="preserve"> </w:t>
+      </w:r>
+      <w:r>
+        <w:t xml:space="preserve">Trojan</w:t>
       </w:r>
       <w:r>
         <w:t xml:space="preserve">,</w:t>
@@ -71,34 +77,19 @@
         <w:t xml:space="preserve"> </w:t>
       </w:r>
       <w:r>
-        <w:t xml:space="preserve">Cat</w:t>
-      </w:r>
-      <w:r>
-        <w:t xml:space="preserve"> </w:t>
-      </w:r>
-      <w:r>
-        <w:t xml:space="preserve">Memes</w:t>
-      </w:r>
-      <w:r>
-        <w:t xml:space="preserve">,</w:t>
-      </w:r>
-      <w:r>
-        <w:t xml:space="preserve"> </w:t>
-      </w:r>
-      <w:r>
         <w:t xml:space="preserve">and</w:t>
       </w:r>
       <w:r>
         <w:t xml:space="preserve"> </w:t>
       </w:r>
       <w:r>
-        <w:t xml:space="preserve">Derek</w:t>
-      </w:r>
-      <w:r>
-        <w:t xml:space="preserve"> </w:t>
-      </w:r>
-      <w:r>
-        <w:t xml:space="preserve">Zoolander</w:t>
+        <w:t xml:space="preserve">Biggie</w:t>
+      </w:r>
+      <w:r>
+        <w:t xml:space="preserve"> </w:t>
+      </w:r>
+      <w:r>
+        <w:t xml:space="preserve">Smalls</w:t>
       </w:r>
     </w:p>
     <w:p>
@@ -126,7 +117,17 @@
         <w:pStyle w:val="FirstParagraph"/>
       </w:pPr>
       <w:r>
-        <w:t xml:space="preserve">Keywords: keyword1, keyword2</w:t>
+        <w:rPr>
+          <w:bCs/>
+          <w:b/>
+        </w:rPr>
+        <w:t xml:space="preserve">Keywords:</w:t>
+      </w:r>
+      <w:r>
+        <w:t xml:space="preserve"> </w:t>
+      </w:r>
+      <w:r>
+        <w:t xml:space="preserve">keyword1, keyword2, keyword3</w:t>
       </w:r>
     </w:p>
     <w:p>
@@ -134,7 +135,17 @@
         <w:pStyle w:val="BodyText"/>
       </w:pPr>
       <w:r>
-        <w:t xml:space="preserve">Highlights: These are the highlights.</w:t>
+        <w:rPr>
+          <w:bCs/>
+          <w:b/>
+        </w:rPr>
+        <w:t xml:space="preserve">Highlights:</w:t>
+      </w:r>
+      <w:r>
+        <w:t xml:space="preserve"> </w:t>
+      </w:r>
+      <w:r>
+        <w:t xml:space="preserve">These are the highlights.</w:t>
       </w:r>
     </w:p>
     <w:bookmarkStart w:id="24" w:name="abstract"/>
@@ -635,6 +646,11 @@
         <w:t xml:space="preserve">Acknowledgements</w:t>
       </w:r>
     </w:p>
+    <w:p>
+      <w:r>
+        <w:br w:type="page"/>
+      </w:r>
+    </w:p>
     <w:bookmarkEnd w:id="36"/>
     <w:bookmarkStart w:id="43" w:name="references"/>
     <w:p>
@@ -696,6 +712,11 @@
     </w:p>
     <w:bookmarkEnd w:id="40"/>
     <w:bookmarkEnd w:id="41"/>
+    <w:p>
+      <w:r>
+        <w:br w:type="page"/>
+      </w:r>
+    </w:p>
     <w:bookmarkStart w:id="42" w:name="colophon"/>
     <w:p>
       <w:pPr>
@@ -710,7 +731,7 @@
         <w:pStyle w:val="FirstParagraph"/>
       </w:pPr>
       <w:r>
-        <w:t xml:space="preserve">This report was generated on 2023-01-18 10:33:29 using the following computational environment and dependencies:</w:t>
+        <w:t xml:space="preserve">This report was generated on 2023-01-18 10:50:28 using the following computational environment and dependencies:</w:t>
       </w:r>
     </w:p>
     <w:p>
@@ -1803,7 +1824,7 @@
         <w:rPr>
           <w:rStyle w:val="VerbatimChar"/>
         </w:rPr>
-        <w:t xml:space="preserve">Head:     [0467987] 2023-01-18: WORKING somewhat</w:t>
+        <w:t xml:space="preserve">Head:     [3233761] 2023-01-18: UPDATE</w:t>
       </w:r>
     </w:p>
     <w:bookmarkEnd w:id="42"/>

</xml_diff>